<commit_message>
Updated sample views and documents.
</commit_message>
<xml_diff>
--- a/Samples/Documents/Inheritance.docx
+++ b/Samples/Documents/Inheritance.docx
@@ -3,18 +3,51 @@
 <w:document xmlns:wpc="http://schemas.microsoft.com/office/word/2010/wordprocessingCanvas" xmlns:mc="http://schemas.openxmlformats.org/markup-compatibility/2006" xmlns:o="urn:schemas-microsoft-com:office:office" xmlns:r="http://schemas.openxmlformats.org/officeDocument/2006/relationships" xmlns:m="http://schemas.openxmlformats.org/officeDocument/2006/math" xmlns:v="urn:schemas-microsoft-com:vml" xmlns:wp14="http://schemas.microsoft.com/office/word/2010/wordprocessingDrawing" xmlns:wp="http://schemas.openxmlformats.org/drawingml/2006/wordprocessingDrawing" xmlns:w10="urn:schemas-microsoft-com:office:word" xmlns:w="http://schemas.openxmlformats.org/wordprocessingml/2006/main" xmlns:w14="http://schemas.microsoft.com/office/word/2010/wordml" xmlns:wpg="http://schemas.microsoft.com/office/word/2010/wordprocessingGroup" xmlns:wpi="http://schemas.microsoft.com/office/word/2010/wordprocessingInk" xmlns:wne="http://schemas.microsoft.com/office/word/2006/wordml" xmlns:wps="http://schemas.microsoft.com/office/word/2010/wordprocessingShape" mc:Ignorable="w14 wp14">
   <w:body>
     <w:p>
-      <w:r>
-        <w:t xml:space="preserve">DIt is een </w:t>
+      <w:pPr>
+        <w:rPr>
+          <w:lang w:val="en-US"/>
+        </w:rPr>
+      </w:pPr>
+      <w:r>
+        <w:rPr>
+          <w:lang w:val="en-US"/>
+        </w:rPr>
+        <w:t>This is a</w:t>
+      </w:r>
+      <w:r>
+        <w:rPr>
+          <w:lang w:val="en-US"/>
+        </w:rPr>
+        <w:t xml:space="preserve"> </w:t>
       </w:r>
       <w:r>
         <w:rPr>
           <w:b/>
+          <w:lang w:val="en-US"/>
         </w:rPr>
         <w:t xml:space="preserve"/>
-        <w:t xml:space="preserve">excellent</w:t>
-      </w:r>
-      <w:r>
-        <w:t xml:space="preserve"> om te kijken of alles werkt.</w:t>
+        <w:t xml:space="preserve">very thorough</w:t>
+      </w:r>
+      <w:r>
+        <w:t xml:space="preserve"/>
+      </w:r>
+      <w:r>
+        <w:rPr>
+          <w:lang w:val="en-US"/>
+        </w:rPr>
+        <w:t xml:space="preserve"> </w:t>
+      </w:r>
+      <w:r>
+        <w:rPr>
+          <w:lang w:val="en-US"/>
+        </w:rPr>
+        <w:t xml:space="preserve">test </w:t>
+      </w:r>
+      <w:r>
+        <w:rPr>
+          <w:lang w:val="en-US"/>
+        </w:rPr>
+        <w:t>.</w:t>
       </w:r>
     </w:p>
     <w:p>
@@ -27,8 +60,7 @@
         <w:rPr>
           <w:lang w:val="en-US"/>
         </w:rPr>
-        <w:t xml:space="preserve">CLR version: </w:t>
-        <w:t xml:space="preserve">4.0.30319.42000</w:t>
+        <w:t xml:space="preserve">Let’s insert </w:t>
       </w:r>
       <w:r>
         <w:rPr>
@@ -37,65 +69,39 @@
         <w:t xml:space="preserve"/>
         <w:t xml:space="preserve"/>
       </w:r>
-    </w:p>
-    <w:p>
-      <w:pPr>
-        <w:rPr>
-          <w:lang w:val="en-US"/>
-        </w:rPr>
-      </w:pPr>
-      <w:r>
-        <w:rPr>
-          <w:lang w:val="en-US"/>
-        </w:rPr>
-        <w:t xml:space="preserve"/>
-        <w:t xml:space="preserve"/>
-      </w:r>
-      <w:r>
-        <w:t xml:space="preserve"/>
-      </w:r>
-      <w:r>
-        <w:rPr>
-          <w:lang w:val="en-US"/>
-        </w:rPr>
-        <w:t xml:space="preserve">Even rekenen: </w:t>
-      </w:r>
-      <w:r>
-        <w:rPr>
-          <w:lang w:val="en-US"/>
-        </w:rPr>
-        <w:t xml:space="preserve"/>
-        <w:t xml:space="preserve">10</w:t>
-      </w:r>
-      <w:r>
-        <w:t xml:space="preserve"/>
-      </w:r>
-      <w:r>
-        <w:rPr>
-          <w:lang w:val="en-US"/>
-        </w:rPr>
-        <w:t xml:space="preserve"> of </w:t>
-        <w:t xml:space="preserve">21</w:t>
-      </w:r>
-      <w:r>
-        <w:t xml:space="preserve"/>
-      </w:r>
-      <w:r>
-        <w:rPr>
-          <w:lang w:val="en-US"/>
-        </w:rPr>
-        <w:t>.</w:t>
-      </w:r>
-    </w:p>
-    <w:p>
+      <w:hyperlink w:history="true" r:id="r722afabb013b4984983f5961f85c0330">
+        <w:rPr>
+          <w:rStyle w:val="Hyperlink"/>
+        </w:rPr>
+        <w:r>
+          <w:t>a hyperlink </w:t>
+        </w:r>
+      </w:hyperlink>
+      <w:r>
+        <w:t xml:space="preserve"> using a method in the </w:t>
+      </w:r>
       <w:bookmarkStart w:name="_GoBack" w:id="0"/>
+      <w:proofErr w:type="spellStart"/>
+      <w:r>
+        <w:rPr>
+          <w:b/>
+          <w:lang w:val="en-US"/>
+        </w:rPr>
+        <w:t>MyDocument</w:t>
+      </w:r>
+      <w:proofErr w:type="spellEnd"/>
+      <w:r>
+        <w:rPr>
+          <w:lang w:val="en-US"/>
+        </w:rPr>
+        <w:t xml:space="preserve"> </w:t>
+      </w:r>
       <w:bookmarkEnd w:id="0"/>
       <w:r>
-        <w:t xml:space="preserve"/>
-        <w:t xml:space="preserve"/>
-      </w:r>
-      <w:r>
-        <w:t>En nog wat tekst…</w:t>
+        <w:rPr>
+          <w:lang w:val="en-US"/>
+        </w:rPr>
+        <w:t>class.</w:t>
       </w:r>
     </w:p>
     <w:sectPr>
@@ -454,6 +460,17 @@
       </w:tcPr>
     </w:tblStylePr>
   </w:style>
+  <w:style w:type="character" w:styleId="Hyperlink">
+    <w:name w:val="Hyperlink"/>
+    <w:basedOn w:val="Standaardalinea-lettertype"/>
+    <w:uiPriority w:val="99"/>
+    <w:unhideWhenUsed/>
+    <w:rsid w:val="006D0381"/>
+    <w:rPr>
+      <w:color w:val="0000FF" w:themeColor="hyperlink"/>
+      <w:u w:val="single"/>
+    </w:rPr>
+  </w:style>
 </w:styles>
 </file>
 
@@ -802,6 +819,17 @@
         <w:shd w:val="clear" w:color="auto" w:fill="D3DFEE" w:themeFill="accent1" w:themeFillTint="3F"/>
       </w:tcPr>
     </w:tblStylePr>
+  </w:style>
+  <w:style w:type="character" w:styleId="Hyperlink">
+    <w:name w:val="Hyperlink"/>
+    <w:basedOn w:val="Standaardalinea-lettertype"/>
+    <w:uiPriority w:val="99"/>
+    <w:unhideWhenUsed/>
+    <w:rsid w:val="006D0381"/>
+    <w:rPr>
+      <w:color w:val="0000FF" w:themeColor="hyperlink"/>
+      <w:u w:val="single"/>
+    </w:rPr>
   </w:style>
 </w:styles>
 </file>

</xml_diff>

<commit_message>
Fixed bug in inheritance sample.
</commit_message>
<xml_diff>
--- a/Samples/Documents/Inheritance.docx
+++ b/Samples/Documents/Inheritance.docx
@@ -167,8 +167,8 @@
                             </wps:cNvSpPr>
                             <wps:spPr bwMode="auto">
                               <a:xfrm>
-                                <a:off x="123355" y="331061"/>
-                                <a:ext cx="1753070" cy="8680806"/>
+                                <a:off x="85725" y="397739"/>
+                                <a:ext cx="1790700" cy="8680806"/>
                               </a:xfrm>
                               <a:prstGeom prst="rect">
                                 <a:avLst/>
@@ -210,6 +210,7 @@
                                       <w:lang w:val="en-US"/>
                                     </w:rPr>
                                   </w:pPr>
+                                  <w:bookmarkStart w:name="_GoBack" w:id="0"/>
                                   <w:r>
                                     <w:rPr>
                                       <w:color w:val="C8C8B1" w:themeColor="background2"/>
@@ -253,11 +254,11 @@
                                     <w:t xml:space="preserve"/>
                                     <w:t xml:space="preserve"/>
                                   </w:r>
-                                  <w:hyperlink w:history="true" r:id="rc089ad9157a54c64b1acb40f3093138d">
-                                    <w:rPr>
-                                      <w:rStyle w:val="Hyperlink"/>
-                                    </w:rPr>
+                                  <w:hyperlink w:history="true" r:id="rb6701a920e4740978661efd5697aba22">
                                     <w:r>
+                                      <w:rPr>
+                                        <w:rStyle w:val="Hyperlink"/>
+                                      </w:rPr>
                                       <w:t>on GitHub</w:t>
                                     </w:r>
                                   </w:hyperlink>
@@ -299,11 +300,11 @@
                                     <w:t xml:space="preserve"/>
                                     <w:t xml:space="preserve"/>
                                   </w:r>
-                                  <w:hyperlink w:history="true" r:id="r904231ba1c8d4b42a41a3f2a8a2decc2">
-                                    <w:rPr>
-                                      <w:rStyle w:val="Hyperlink"/>
-                                    </w:rPr>
+                                  <w:hyperlink w:history="true" r:id="r03b23a914f174e069c971cd8241031cc">
                                     <w:r>
+                                      <w:rPr>
+                                        <w:rStyle w:val="Hyperlink"/>
+                                      </w:rPr>
                                       <w:t>Open XML SDK</w:t>
                                     </w:r>
                                   </w:hyperlink>
@@ -500,16 +501,19 @@
                                     </w:rPr>
                                     <w:t xml:space="preserve">have a look at the </w:t>
                                     <w:t xml:space="preserve"/>
-                                    <w:t xml:space="preserve">.</w:t>
                                   </w:r>
-                                  <w:hyperlink w:history="true" r:id="r84f82874c3024ddc8db321109b232ebb">
-                                    <w:rPr>
-                                      <w:rStyle w:val="Hyperlink"/>
-                                    </w:rPr>
+                                  <w:hyperlink w:history="true" r:id="r5b1f7b710c4c4678bbd9911e5bc81ec7">
                                     <w:r>
+                                      <w:rPr>
+                                        <w:rStyle w:val="Hyperlink"/>
+                                      </w:rPr>
                                       <w:t>Open XML SDK 2.5 Productivity Tool for Microsoft Office</w:t>
                                     </w:r>
                                   </w:hyperlink>
+                                  <w:r>
+                                    <w:t xml:space="preserve">.</w:t>
+                                  </w:r>
+                                  <w:bookmarkEnd w:id="0"/>
                                 </w:p>
                               </w:txbxContent>
                             </wps:txbx>
@@ -531,14 +535,14 @@
               </mc:Choice>
               <mc:Fallback>
                 <w:pict>
-                  <v:group id="Groep 14" style="position:absolute;margin-left:0;margin-top:0;width:161.3pt;height:718.2pt;z-index:251676672;mso-height-percent:1050;mso-left-percent:720;mso-top-percent:-25;mso-wrap-distance-left:14.4pt;mso-wrap-distance-right:14.4pt;mso-position-horizontal-relative:margin;mso-position-vertical-relative:margin;mso-height-percent:1050;mso-left-percent:720;mso-top-percent:-25;mso-width-relative:margin;mso-height-relative:margin" coordsize="20485,91212" o:spid="_x0000_s1026" o:gfxdata="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">
+                  <v:group id="Groep 14" style="position:absolute;margin-left:0;margin-top:0;width:161.3pt;height:718.2pt;z-index:251676672;mso-height-percent:1050;mso-left-percent:720;mso-top-percent:-25;mso-wrap-distance-left:14.4pt;mso-wrap-distance-right:14.4pt;mso-position-horizontal-relative:margin;mso-position-vertical-relative:margin;mso-height-percent:1050;mso-left-percent:720;mso-top-percent:-25;mso-width-relative:margin;mso-height-relative:margin" coordsize="20485,91212" o:spid="_x0000_s1026" o:gfxdata="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">
                     <v:rect id="Rectangle 18" style="position:absolute;top:62980;width:20485;height:28232;visibility:visible;mso-wrap-style:square;v-text-anchor:top" o:spid="_x0000_s1027" fillcolor="#d1282e [3215]" stroked="f" o:gfxdata="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"/>
                     <v:rect id="Rectangle 17" style="position:absolute;width:20485;height:62979;visibility:visible;mso-wrap-style:square;v-text-anchor:top" o:spid="_x0000_s1028" fillcolor="black [3213]" stroked="f" o:gfxdata="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"/>
                     <v:shapetype id="_x0000_t202" coordsize="21600,21600" o:spt="202" path="m,l,21600r21600,l21600,xe">
                       <v:stroke joinstyle="miter"/>
                       <v:path gradientshapeok="t" o:connecttype="rect"/>
                     </v:shapetype>
-                    <v:shape id="Text Box 14" style="position:absolute;left:1233;top:3310;width:17531;height:86808;visibility:visible;mso-wrap-style:square;v-text-anchor:top" o:spid="_x0000_s1029" filled="f" fillcolor="white [3212]" stroked="f" type="#_x0000_t202" o:gfxdata="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">
+                    <v:shape id="Text Box 14" style="position:absolute;left:857;top:3977;width:17907;height:86808;visibility:visible;mso-wrap-style:square;v-text-anchor:top" o:spid="_x0000_s1029" filled="f" fillcolor="white [3212]" stroked="f" type="#_x0000_t202" o:gfxdata="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">
                       <v:textbox>
                         <w:txbxContent>
                           <w:p>
@@ -549,6 +553,7 @@
                                 <w:lang w:val="en-US"/>
                               </w:rPr>
                             </w:pPr>
+                            <w:bookmarkStart w:name="_GoBack" w:id="1"/>
                             <w:r>
                               <w:rPr>
                                 <w:color w:val="C8C8B1" w:themeColor="background2"/>
@@ -592,11 +597,11 @@
                               <w:t xml:space="preserve"/>
                               <w:t xml:space="preserve"/>
                             </w:r>
-                            <w:hyperlink w:history="true" r:id="re4f4924297904b6c84989311bf24571b">
-                              <w:rPr>
-                                <w:rStyle w:val="Hyperlink"/>
-                              </w:rPr>
+                            <w:hyperlink w:history="true" r:id="r68f9beced9644922bcc317e5672a81a6">
                               <w:r>
+                                <w:rPr>
+                                  <w:rStyle w:val="Hyperlink"/>
+                                </w:rPr>
                                 <w:t>on GitHub</w:t>
                               </w:r>
                             </w:hyperlink>
@@ -638,11 +643,11 @@
                               <w:t xml:space="preserve"/>
                               <w:t xml:space="preserve"/>
                             </w:r>
-                            <w:hyperlink w:history="true" r:id="rf6b72219f3f7418cbba2dd6ea0c168aa">
-                              <w:rPr>
-                                <w:rStyle w:val="Hyperlink"/>
-                              </w:rPr>
+                            <w:hyperlink w:history="true" r:id="re2dccc20637447f3b68a86422be062f9">
                               <w:r>
+                                <w:rPr>
+                                  <w:rStyle w:val="Hyperlink"/>
+                                </w:rPr>
                                 <w:t>Open XML SDK</w:t>
                               </w:r>
                             </w:hyperlink>
@@ -831,8 +836,6 @@
                               </w:rPr>
                               <w:t xml:space="preserve"> </w:t>
                             </w:r>
-                            <w:bookmarkStart w:name="_GoBack" w:id="1"/>
-                            <w:bookmarkEnd w:id="1"/>
                             <w:r>
                               <w:rPr>
                                 <w:rStyle w:val="Tekstvantijdelijkeaanduiding"/>
@@ -841,16 +844,19 @@
                               </w:rPr>
                               <w:t xml:space="preserve">have a look at the </w:t>
                               <w:t xml:space="preserve"/>
-                              <w:t xml:space="preserve">.</w:t>
                             </w:r>
-                            <w:hyperlink w:history="true" r:id="r46a1a96febf145dcaa8c71af72834eb5">
-                              <w:rPr>
-                                <w:rStyle w:val="Hyperlink"/>
-                              </w:rPr>
+                            <w:hyperlink w:history="true" r:id="ra0ef7b0b0d174b118d03837f49968b28">
                               <w:r>
+                                <w:rPr>
+                                  <w:rStyle w:val="Hyperlink"/>
+                                </w:rPr>
                                 <w:t>Open XML SDK 2.5 Productivity Tool for Microsoft Office</w:t>
                               </w:r>
                             </w:hyperlink>
+                            <w:r>
+                              <w:t xml:space="preserve">.</w:t>
+                            </w:r>
+                            <w:bookmarkEnd w:id="1"/>
                           </w:p>
                         </w:txbxContent>
                       </v:textbox>
@@ -1078,15 +1084,7 @@
             <w:rPr>
               <w:lang w:val="en-US"/>
             </w:rPr>
-            <w:t>This class should derive from DocumentBase. In this sample the base class is MyDocument</w:t>
-          </w:r>
-          <w:bookmarkStart w:name="_GoBack" w:id="0"/>
-          <w:bookmarkEnd w:id="0"/>
-          <w:r>
-            <w:rPr>
-              <w:lang w:val="en-US"/>
-            </w:rPr>
-            <w:t>.</w:t>
+            <w:t>This class should derive from DocumentBase. In this sample the base class is MyDocument.</w:t>
           </w:r>
         </w:p>
         <w:p>

</xml_diff>

<commit_message>
Added partial support for .NET Standard 2.0.
</commit_message>
<xml_diff>
--- a/Samples/Documents/Inheritance.docx
+++ b/Samples/Documents/Inheritance.docx
@@ -254,7 +254,7 @@
                                     <w:t xml:space="preserve"/>
                                     <w:t xml:space="preserve"/>
                                   </w:r>
-                                  <w:hyperlink w:history="true" r:id="rb6701a920e4740978661efd5697aba22">
+                                  <w:hyperlink w:history="true" r:id="r9834d0d4b9b3474bb1281122236af0d0">
                                     <w:r>
                                       <w:rPr>
                                         <w:rStyle w:val="Hyperlink"/>
@@ -300,7 +300,7 @@
                                     <w:t xml:space="preserve"/>
                                     <w:t xml:space="preserve"/>
                                   </w:r>
-                                  <w:hyperlink w:history="true" r:id="r03b23a914f174e069c971cd8241031cc">
+                                  <w:hyperlink w:history="true" r:id="r91a2f2d55bab4e159f3fa8ca74ea9f06">
                                     <w:r>
                                       <w:rPr>
                                         <w:rStyle w:val="Hyperlink"/>
@@ -502,7 +502,7 @@
                                     <w:t xml:space="preserve">have a look at the </w:t>
                                     <w:t xml:space="preserve"/>
                                   </w:r>
-                                  <w:hyperlink w:history="true" r:id="r5b1f7b710c4c4678bbd9911e5bc81ec7">
+                                  <w:hyperlink w:history="true" r:id="rce98ffdc1ea4428a8b25a889d0b9cf40">
                                     <w:r>
                                       <w:rPr>
                                         <w:rStyle w:val="Hyperlink"/>
@@ -597,7 +597,7 @@
                               <w:t xml:space="preserve"/>
                               <w:t xml:space="preserve"/>
                             </w:r>
-                            <w:hyperlink w:history="true" r:id="r68f9beced9644922bcc317e5672a81a6">
+                            <w:hyperlink w:history="true" r:id="r33f9e06afe8c4f08ba75d96507b48cc0">
                               <w:r>
                                 <w:rPr>
                                   <w:rStyle w:val="Hyperlink"/>
@@ -643,7 +643,7 @@
                               <w:t xml:space="preserve"/>
                               <w:t xml:space="preserve"/>
                             </w:r>
-                            <w:hyperlink w:history="true" r:id="re2dccc20637447f3b68a86422be062f9">
+                            <w:hyperlink w:history="true" r:id="rf525a031f1564a8e812b5ef4c9a5fc29">
                               <w:r>
                                 <w:rPr>
                                   <w:rStyle w:val="Hyperlink"/>
@@ -845,7 +845,7 @@
                               <w:t xml:space="preserve">have a look at the </w:t>
                               <w:t xml:space="preserve"/>
                             </w:r>
-                            <w:hyperlink w:history="true" r:id="ra0ef7b0b0d174b118d03837f49968b28">
+                            <w:hyperlink w:history="true" r:id="r11f499dcd7ed4e288dcadc9ee6bb406e">
                               <w:r>
                                 <w:rPr>
                                   <w:rStyle w:val="Hyperlink"/>

</xml_diff>